<commit_message>
Diagramas de robustez y secuencia de casos de uso 23 y 24
Se crean los diagramas de robustez y secuencia de los casos de uso consultar profesores y consultar clientes asi como modificaciones menores en la dscripcion de ambos
</commit_message>
<xml_diff>
--- a/Diseño/Descripciones de casos de uso/Descripciones CU 23 y 24.docx
+++ b/Diseño/Descripciones de casos de uso/Descripciones CU 23 y 24.docx
@@ -200,31 +200,7 @@
                 <w:sz w:val="24"/>
                 <w:szCs w:val="24"/>
               </w:rPr>
-              <w:t xml:space="preserve">En este caso de uso el </w:t>
-            </w:r>
-            <w:r>
-              <w:rPr>
-                <w:rFonts w:ascii="Arial" w:hAnsi="Arial" w:cs="Arial"/>
-                <w:sz w:val="24"/>
-                <w:szCs w:val="24"/>
-              </w:rPr>
-              <w:t>director</w:t>
-            </w:r>
-            <w:r>
-              <w:rPr>
-                <w:rFonts w:ascii="Arial" w:hAnsi="Arial" w:cs="Arial"/>
-                <w:sz w:val="24"/>
-                <w:szCs w:val="24"/>
-              </w:rPr>
-              <w:t xml:space="preserve"> puede consultar todo</w:t>
-            </w:r>
-            <w:r>
-              <w:rPr>
-                <w:rFonts w:ascii="Arial" w:hAnsi="Arial" w:cs="Arial"/>
-                <w:sz w:val="24"/>
-                <w:szCs w:val="24"/>
-              </w:rPr>
-              <w:t>s los profesores existentes en el sistema.</w:t>
+              <w:t>En este caso de uso el director puede consultar todos los profesores existentes en el sistema.</w:t>
             </w:r>
           </w:p>
         </w:tc>
@@ -578,7 +554,23 @@
                 <w:sz w:val="24"/>
                 <w:szCs w:val="24"/>
               </w:rPr>
-              <w:t>El director ingresa el nombre del profesor que desea y selecciona aceptar.</w:t>
+              <w:t xml:space="preserve">El director ingresa el nombre del profesor que desea y selecciona </w:t>
+            </w:r>
+            <w:r>
+              <w:rPr>
+                <w:rFonts w:ascii="Arial" w:hAnsi="Arial" w:cs="Arial"/>
+                <w:sz w:val="24"/>
+                <w:szCs w:val="24"/>
+              </w:rPr>
+              <w:t>buscar</w:t>
+            </w:r>
+            <w:r>
+              <w:rPr>
+                <w:rFonts w:ascii="Arial" w:hAnsi="Arial" w:cs="Arial"/>
+                <w:sz w:val="24"/>
+                <w:szCs w:val="24"/>
+              </w:rPr>
+              <w:t>.</w:t>
             </w:r>
           </w:p>
           <w:p>
@@ -895,23 +887,7 @@
                 <w:sz w:val="24"/>
                 <w:szCs w:val="24"/>
               </w:rPr>
-              <w:t xml:space="preserve">En este caso de uso el director puede consultar todos los profesores </w:t>
-            </w:r>
-            <w:r>
-              <w:rPr>
-                <w:rFonts w:ascii="Arial" w:hAnsi="Arial" w:cs="Arial"/>
-                <w:sz w:val="24"/>
-                <w:szCs w:val="24"/>
-              </w:rPr>
-              <w:t>clientes registrados</w:t>
-            </w:r>
-            <w:r>
-              <w:rPr>
-                <w:rFonts w:ascii="Arial" w:hAnsi="Arial" w:cs="Arial"/>
-                <w:sz w:val="24"/>
-                <w:szCs w:val="24"/>
-              </w:rPr>
-              <w:t xml:space="preserve"> en el sistema.</w:t>
+              <w:t>En este caso de uso el director puede consultar todos los profesores clientes registrados en el sistema.</w:t>
             </w:r>
           </w:p>
         </w:tc>
@@ -1004,23 +980,7 @@
                 <w:sz w:val="24"/>
                 <w:szCs w:val="24"/>
               </w:rPr>
-              <w:t xml:space="preserve">Deben existir </w:t>
-            </w:r>
-            <w:r>
-              <w:rPr>
-                <w:rFonts w:ascii="Arial" w:hAnsi="Arial" w:cs="Arial"/>
-                <w:sz w:val="24"/>
-                <w:szCs w:val="24"/>
-              </w:rPr>
-              <w:t>clientes</w:t>
-            </w:r>
-            <w:r>
-              <w:rPr>
-                <w:rFonts w:ascii="Arial" w:hAnsi="Arial" w:cs="Arial"/>
-                <w:sz w:val="24"/>
-                <w:szCs w:val="24"/>
-              </w:rPr>
-              <w:t xml:space="preserve"> registrados en el sistema.</w:t>
+              <w:t>Deben existir clientes registrados en el sistema.</w:t>
             </w:r>
           </w:p>
         </w:tc>
@@ -1227,6 +1187,7 @@
                 <w:szCs w:val="24"/>
               </w:rPr>
             </w:pPr>
+            <w:bookmarkStart w:id="0" w:name="_GoBack"/>
             <w:r>
               <w:rPr>
                 <w:rFonts w:ascii="Arial" w:hAnsi="Arial" w:cs="Arial"/>
@@ -1257,23 +1218,7 @@
                 <w:sz w:val="24"/>
                 <w:szCs w:val="24"/>
               </w:rPr>
-              <w:t>El sistema solicita un criterio de búsqueda para el cliente</w:t>
-            </w:r>
-            <w:r>
-              <w:rPr>
-                <w:rFonts w:ascii="Arial" w:hAnsi="Arial" w:cs="Arial"/>
-                <w:sz w:val="24"/>
-                <w:szCs w:val="24"/>
-              </w:rPr>
-              <w:t xml:space="preserve"> </w:t>
-            </w:r>
-            <w:r>
-              <w:rPr>
-                <w:rFonts w:ascii="Arial" w:hAnsi="Arial" w:cs="Arial"/>
-                <w:sz w:val="24"/>
-                <w:szCs w:val="24"/>
-              </w:rPr>
-              <w:t>que se desea consultar.</w:t>
+              <w:t>El sistema solicita un criterio de búsqueda para el cliente que se desea consultar.</w:t>
             </w:r>
           </w:p>
           <w:p>
@@ -1323,6 +1268,7 @@
               </w:rPr>
               <w:t>El sistema muestra todos los resultados coincidentes con el criterio de búsqueda.</w:t>
             </w:r>
+            <w:bookmarkEnd w:id="0"/>
           </w:p>
         </w:tc>
       </w:tr>
@@ -1415,10 +1361,7 @@
         </w:tc>
       </w:tr>
     </w:tbl>
-    <w:p>
-      <w:bookmarkStart w:id="0" w:name="_GoBack"/>
-      <w:bookmarkEnd w:id="0"/>
-    </w:p>
+    <w:p/>
     <w:sectPr>
       <w:pgSz w:w="12240" w:h="15840"/>
       <w:pgMar w:top="1417" w:right="1701" w:bottom="1417" w:left="1701" w:header="708" w:footer="708" w:gutter="0"/>

</xml_diff>